<commit_message>
Reviewed game design document
</commit_message>
<xml_diff>
--- a/Game Design.docx
+++ b/Game Design.docx
@@ -1,6 +1,6 @@
 
 <file path=word/document.xml><?xml version="1.0" encoding="utf-8"?>
-<w:document xmlns:wpc="http://schemas.microsoft.com/office/word/2010/wordprocessingCanvas" xmlns:mo="http://schemas.microsoft.com/office/mac/office/2008/main" xmlns:mc="http://schemas.openxmlformats.org/markup-compatibility/2006" xmlns:mv="urn:schemas-microsoft-com:mac:vml" xmlns:o="urn:schemas-microsoft-com:office:office" xmlns:r="http://schemas.openxmlformats.org/officeDocument/2006/relationships" xmlns:m="http://schemas.openxmlformats.org/officeDocument/2006/math" xmlns:v="urn:schemas-microsoft-com:vml" xmlns:wp14="http://schemas.microsoft.com/office/word/2010/wordprocessingDrawing" xmlns:wp="http://schemas.openxmlformats.org/drawingml/2006/wordprocessingDrawing" xmlns:w10="urn:schemas-microsoft-com:office:word" xmlns:w="http://schemas.openxmlformats.org/wordprocessingml/2006/main" xmlns:w14="http://schemas.microsoft.com/office/word/2010/wordml" xmlns:w15="http://schemas.microsoft.com/office/word/2012/wordml" xmlns:wpg="http://schemas.microsoft.com/office/word/2010/wordprocessingGroup" xmlns:wpi="http://schemas.microsoft.com/office/word/2010/wordprocessingInk" xmlns:wne="http://schemas.microsoft.com/office/word/2006/wordml" xmlns:wps="http://schemas.microsoft.com/office/word/2010/wordprocessingShape" mc:Ignorable="w14 w15 wp14">
+<w:document xmlns:wpc="http://schemas.microsoft.com/office/word/2010/wordprocessingCanvas" xmlns:mc="http://schemas.openxmlformats.org/markup-compatibility/2006" xmlns:o="urn:schemas-microsoft-com:office:office" xmlns:r="http://schemas.openxmlformats.org/officeDocument/2006/relationships" xmlns:m="http://schemas.openxmlformats.org/officeDocument/2006/math" xmlns:v="urn:schemas-microsoft-com:vml" xmlns:wp14="http://schemas.microsoft.com/office/word/2010/wordprocessingDrawing" xmlns:wp="http://schemas.openxmlformats.org/drawingml/2006/wordprocessingDrawing" xmlns:w10="urn:schemas-microsoft-com:office:word" xmlns:w="http://schemas.openxmlformats.org/wordprocessingml/2006/main" xmlns:w14="http://schemas.microsoft.com/office/word/2010/wordml" xmlns:w15="http://schemas.microsoft.com/office/word/2012/wordml" xmlns:wpg="http://schemas.microsoft.com/office/word/2010/wordprocessingGroup" xmlns:wpi="http://schemas.microsoft.com/office/word/2010/wordprocessingInk" xmlns:wne="http://schemas.microsoft.com/office/word/2006/wordml" xmlns:wps="http://schemas.microsoft.com/office/word/2010/wordprocessingShape" mc:Ignorable="w14 w15 wp14">
   <w:body>
     <w:p>
       <w:pPr>
@@ -20,6 +20,14 @@
         </w:rPr>
         <w:t>Game Design Document:</w:t>
       </w:r>
+      <w:r>
+        <w:rPr>
+          <w:rStyle w:val="CommentReference"/>
+        </w:rPr>
+        <w:commentReference w:id="0"/>
+      </w:r>
+      <w:bookmarkStart w:id="1" w:name="_GoBack"/>
+      <w:bookmarkEnd w:id="1"/>
     </w:p>
     <w:p>
       <w:pPr>
@@ -101,12 +109,27 @@
           <w:lang w:val="en-US"/>
         </w:rPr>
       </w:pPr>
-      <w:r>
-        <w:rPr>
-          <w:color w:val="000000" w:themeColor="text1"/>
-          <w:lang w:val="en-US"/>
-        </w:rPr>
-        <w:t>On round start a timer will be shown displaying the remaining answer time the player has for the round</w:t>
+      <w:commentRangeStart w:id="2"/>
+      <w:r>
+        <w:rPr>
+          <w:color w:val="000000" w:themeColor="text1"/>
+          <w:lang w:val="en-US"/>
+        </w:rPr>
+        <w:t>On</w:t>
+      </w:r>
+      <w:commentRangeEnd w:id="2"/>
+      <w:r>
+        <w:rPr>
+          <w:rStyle w:val="CommentReference"/>
+        </w:rPr>
+        <w:commentReference w:id="2"/>
+      </w:r>
+      <w:r>
+        <w:rPr>
+          <w:color w:val="000000" w:themeColor="text1"/>
+          <w:lang w:val="en-US"/>
+        </w:rPr>
+        <w:t xml:space="preserve"> round start a timer will be shown displaying the remaining answer time the player has for the round</w:t>
       </w:r>
     </w:p>
     <w:p>
@@ -146,7 +169,29 @@
           <w:color w:val="000000" w:themeColor="text1"/>
           <w:lang w:val="en-US"/>
         </w:rPr>
-        <w:t xml:space="preserve">The user presses an answer and the result highlights green for correct or red for incorrect. </w:t>
+        <w:t>The user presses an answer</w:t>
+      </w:r>
+      <w:commentRangeStart w:id="3"/>
+      <w:r>
+        <w:rPr>
+          <w:color w:val="000000" w:themeColor="text1"/>
+          <w:lang w:val="en-US"/>
+        </w:rPr>
+        <w:t xml:space="preserve"> </w:t>
+      </w:r>
+      <w:commentRangeEnd w:id="3"/>
+      <w:r>
+        <w:rPr>
+          <w:rStyle w:val="CommentReference"/>
+        </w:rPr>
+        <w:commentReference w:id="3"/>
+      </w:r>
+      <w:r>
+        <w:rPr>
+          <w:color w:val="000000" w:themeColor="text1"/>
+          <w:lang w:val="en-US"/>
+        </w:rPr>
+        <w:t xml:space="preserve">and the result highlights green for correct or red for incorrect. </w:t>
       </w:r>
     </w:p>
     <w:p>
@@ -394,8 +439,6 @@
         </w:rPr>
         <w:t xml:space="preserve"> </w:t>
       </w:r>
-      <w:bookmarkStart w:id="0" w:name="_GoBack"/>
-      <w:bookmarkEnd w:id="0"/>
     </w:p>
     <w:p/>
     <w:sectPr>
@@ -408,9 +451,78 @@
 </w:document>
 </file>
 
+<file path=word/comments.xml><?xml version="1.0" encoding="utf-8"?>
+<w:comments xmlns:wpc="http://schemas.microsoft.com/office/word/2010/wordprocessingCanvas" xmlns:mc="http://schemas.openxmlformats.org/markup-compatibility/2006" xmlns:o="urn:schemas-microsoft-com:office:office" xmlns:r="http://schemas.openxmlformats.org/officeDocument/2006/relationships" xmlns:m="http://schemas.openxmlformats.org/officeDocument/2006/math" xmlns:v="urn:schemas-microsoft-com:vml" xmlns:wp14="http://schemas.microsoft.com/office/word/2010/wordprocessingDrawing" xmlns:wp="http://schemas.openxmlformats.org/drawingml/2006/wordprocessingDrawing" xmlns:w10="urn:schemas-microsoft-com:office:word" xmlns:w="http://schemas.openxmlformats.org/wordprocessingml/2006/main" xmlns:w14="http://schemas.microsoft.com/office/word/2010/wordml" xmlns:w15="http://schemas.microsoft.com/office/word/2012/wordml" xmlns:wpg="http://schemas.microsoft.com/office/word/2010/wordprocessingGroup" xmlns:wpi="http://schemas.microsoft.com/office/word/2010/wordprocessingInk" xmlns:wne="http://schemas.microsoft.com/office/word/2006/wordml" xmlns:wps="http://schemas.microsoft.com/office/word/2010/wordprocessingShape" mc:Ignorable="w14 w15 wp14">
+  <w:comment w:id="0" w:author="Michelle Vinall" w:date="2018-05-21T17:02:00Z" w:initials="MV">
+    <w:p>
+      <w:pPr>
+        <w:pStyle w:val="CommentText"/>
+      </w:pPr>
+      <w:r>
+        <w:rPr>
+          <w:rStyle w:val="CommentReference"/>
+        </w:rPr>
+        <w:annotationRef/>
+      </w:r>
+      <w:r>
+        <w:rPr>
+          <w:rStyle w:val="CommentReference"/>
+        </w:rPr>
+        <w:t xml:space="preserve">Good document few added words see below comments I think it covers what Jim asked for </w:t>
+      </w:r>
+    </w:p>
+  </w:comment>
+  <w:comment w:id="2" w:author="Michelle Vinall" w:date="2018-05-21T16:58:00Z" w:initials="MV">
+    <w:p>
+      <w:pPr>
+        <w:pStyle w:val="CommentText"/>
+      </w:pPr>
+      <w:r>
+        <w:rPr>
+          <w:rStyle w:val="CommentReference"/>
+        </w:rPr>
+        <w:annotationRef/>
+      </w:r>
+      <w:r>
+        <w:t>At start of round</w:t>
+      </w:r>
+    </w:p>
+    <w:p>
+      <w:pPr>
+        <w:pStyle w:val="CommentText"/>
+      </w:pPr>
+    </w:p>
+  </w:comment>
+  <w:comment w:id="3" w:author="Michelle Vinall" w:date="2018-05-21T17:00:00Z" w:initials="MV">
+    <w:p>
+      <w:pPr>
+        <w:pStyle w:val="CommentText"/>
+      </w:pPr>
+      <w:r>
+        <w:rPr>
+          <w:rStyle w:val="CommentReference"/>
+        </w:rPr>
+        <w:annotationRef/>
+      </w:r>
+      <w:r>
+        <w:t>Maybe insert button here ?</w:t>
+      </w:r>
+    </w:p>
+  </w:comment>
+</w:comments>
+</file>
+
+<file path=word/commentsExtended.xml><?xml version="1.0" encoding="utf-8"?>
+<w15:commentsEx xmlns:wpc="http://schemas.microsoft.com/office/word/2010/wordprocessingCanvas" xmlns:mc="http://schemas.openxmlformats.org/markup-compatibility/2006" xmlns:o="urn:schemas-microsoft-com:office:office" xmlns:r="http://schemas.openxmlformats.org/officeDocument/2006/relationships" xmlns:m="http://schemas.openxmlformats.org/officeDocument/2006/math" xmlns:v="urn:schemas-microsoft-com:vml" xmlns:wp14="http://schemas.microsoft.com/office/word/2010/wordprocessingDrawing" xmlns:wp="http://schemas.openxmlformats.org/drawingml/2006/wordprocessingDrawing" xmlns:w10="urn:schemas-microsoft-com:office:word" xmlns:w="http://schemas.openxmlformats.org/wordprocessingml/2006/main" xmlns:w14="http://schemas.microsoft.com/office/word/2010/wordml" xmlns:w15="http://schemas.microsoft.com/office/word/2012/wordml" xmlns:wpg="http://schemas.microsoft.com/office/word/2010/wordprocessingGroup" xmlns:wpi="http://schemas.microsoft.com/office/word/2010/wordprocessingInk" xmlns:wne="http://schemas.microsoft.com/office/word/2006/wordml" xmlns:wps="http://schemas.microsoft.com/office/word/2010/wordprocessingShape" mc:Ignorable="w14 w15 wp14">
+  <w15:commentEx w15:paraId="428C9AC9" w15:done="0"/>
+  <w15:commentEx w15:paraId="7ACBD66A" w15:done="0"/>
+  <w15:commentEx w15:paraId="2A4CC204" w15:done="0"/>
+</w15:commentsEx>
+</file>
+
 <file path=word/numbering.xml><?xml version="1.0" encoding="utf-8"?>
-<w:numbering xmlns:wpc="http://schemas.microsoft.com/office/word/2010/wordprocessingCanvas" xmlns:mo="http://schemas.microsoft.com/office/mac/office/2008/main" xmlns:mc="http://schemas.openxmlformats.org/markup-compatibility/2006" xmlns:mv="urn:schemas-microsoft-com:mac:vml" xmlns:o="urn:schemas-microsoft-com:office:office" xmlns:r="http://schemas.openxmlformats.org/officeDocument/2006/relationships" xmlns:m="http://schemas.openxmlformats.org/officeDocument/2006/math" xmlns:v="urn:schemas-microsoft-com:vml" xmlns:wp14="http://schemas.microsoft.com/office/word/2010/wordprocessingDrawing" xmlns:wp="http://schemas.openxmlformats.org/drawingml/2006/wordprocessingDrawing" xmlns:w10="urn:schemas-microsoft-com:office:word" xmlns:w="http://schemas.openxmlformats.org/wordprocessingml/2006/main" xmlns:w14="http://schemas.microsoft.com/office/word/2010/wordml" xmlns:w15="http://schemas.microsoft.com/office/word/2012/wordml" xmlns:wpg="http://schemas.microsoft.com/office/word/2010/wordprocessingGroup" xmlns:wpi="http://schemas.microsoft.com/office/word/2010/wordprocessingInk" xmlns:wne="http://schemas.microsoft.com/office/word/2006/wordml" xmlns:wps="http://schemas.microsoft.com/office/word/2010/wordprocessingShape" mc:Ignorable="w14 w15 wp14">
-  <w:abstractNum w:abstractNumId="0">
+<w:numbering xmlns:wpc="http://schemas.microsoft.com/office/word/2010/wordprocessingCanvas" xmlns:mc="http://schemas.openxmlformats.org/markup-compatibility/2006" xmlns:o="urn:schemas-microsoft-com:office:office" xmlns:r="http://schemas.openxmlformats.org/officeDocument/2006/relationships" xmlns:m="http://schemas.openxmlformats.org/officeDocument/2006/math" xmlns:v="urn:schemas-microsoft-com:vml" xmlns:wp14="http://schemas.microsoft.com/office/word/2010/wordprocessingDrawing" xmlns:wp="http://schemas.openxmlformats.org/drawingml/2006/wordprocessingDrawing" xmlns:w10="urn:schemas-microsoft-com:office:word" xmlns:w="http://schemas.openxmlformats.org/wordprocessingml/2006/main" xmlns:w14="http://schemas.microsoft.com/office/word/2010/wordml" xmlns:w15="http://schemas.microsoft.com/office/word/2012/wordml" xmlns:wpg="http://schemas.microsoft.com/office/word/2010/wordprocessingGroup" xmlns:wpi="http://schemas.microsoft.com/office/word/2010/wordprocessingInk" xmlns:wne="http://schemas.microsoft.com/office/word/2006/wordml" xmlns:wps="http://schemas.microsoft.com/office/word/2010/wordprocessingShape" mc:Ignorable="w14 w15 wp14">
+  <w:abstractNum w:abstractNumId="0" w15:restartNumberingAfterBreak="0">
     <w:nsid w:val="00196324"/>
     <w:multiLevelType w:val="hybridMultilevel"/>
     <w:tmpl w:val="D92018AE"/>
@@ -526,6 +638,14 @@
     <w:abstractNumId w:val="0"/>
   </w:num>
 </w:numbering>
+</file>
+
+<file path=word/people.xml><?xml version="1.0" encoding="utf-8"?>
+<w15:people xmlns:wpc="http://schemas.microsoft.com/office/word/2010/wordprocessingCanvas" xmlns:mc="http://schemas.openxmlformats.org/markup-compatibility/2006" xmlns:o="urn:schemas-microsoft-com:office:office" xmlns:r="http://schemas.openxmlformats.org/officeDocument/2006/relationships" xmlns:m="http://schemas.openxmlformats.org/officeDocument/2006/math" xmlns:v="urn:schemas-microsoft-com:vml" xmlns:wp14="http://schemas.microsoft.com/office/word/2010/wordprocessingDrawing" xmlns:wp="http://schemas.openxmlformats.org/drawingml/2006/wordprocessingDrawing" xmlns:w10="urn:schemas-microsoft-com:office:word" xmlns:w="http://schemas.openxmlformats.org/wordprocessingml/2006/main" xmlns:w14="http://schemas.microsoft.com/office/word/2010/wordml" xmlns:w15="http://schemas.microsoft.com/office/word/2012/wordml" xmlns:wpg="http://schemas.microsoft.com/office/word/2010/wordprocessingGroup" xmlns:wpi="http://schemas.microsoft.com/office/word/2010/wordprocessingInk" xmlns:wne="http://schemas.microsoft.com/office/word/2006/wordml" xmlns:wps="http://schemas.microsoft.com/office/word/2010/wordprocessingShape" mc:Ignorable="w14 w15 wp14">
+  <w15:person w15:author="Michelle Vinall">
+    <w15:presenceInfo w15:providerId="Windows Live" w15:userId="9d56696d303c8ffa"/>
+  </w15:person>
+</w15:people>
 </file>
 
 <file path=word/styles.xml><?xml version="1.0" encoding="utf-8"?>
@@ -541,7 +661,7 @@
     </w:rPrDefault>
     <w:pPrDefault/>
   </w:docDefaults>
-  <w:latentStyles w:defLockedState="0" w:defUIPriority="99" w:defSemiHidden="0" w:defUnhideWhenUsed="0" w:defQFormat="0" w:count="380">
+  <w:latentStyles w:defLockedState="0" w:defUIPriority="99" w:defSemiHidden="0" w:defUnhideWhenUsed="0" w:defQFormat="0" w:count="371">
     <w:lsdException w:name="Normal" w:uiPriority="0" w:qFormat="1"/>
     <w:lsdException w:name="heading 1" w:uiPriority="9" w:qFormat="1"/>
     <w:lsdException w:name="heading 2" w:semiHidden="1" w:uiPriority="9" w:unhideWhenUsed="1" w:qFormat="1"/>
@@ -698,15 +818,6 @@
     <w:lsdException w:name="Balloon Text" w:semiHidden="1" w:unhideWhenUsed="1"/>
     <w:lsdException w:name="Table Grid" w:uiPriority="39"/>
     <w:lsdException w:name="Table Theme" w:semiHidden="1" w:unhideWhenUsed="1"/>
-    <w:lsdException w:name="Note Level 1" w:semiHidden="1" w:unhideWhenUsed="1"/>
-    <w:lsdException w:name="Note Level 2" w:semiHidden="1" w:unhideWhenUsed="1"/>
-    <w:lsdException w:name="Note Level 3" w:semiHidden="1" w:unhideWhenUsed="1"/>
-    <w:lsdException w:name="Note Level 4" w:semiHidden="1" w:unhideWhenUsed="1"/>
-    <w:lsdException w:name="Note Level 5" w:semiHidden="1" w:unhideWhenUsed="1"/>
-    <w:lsdException w:name="Note Level 6" w:semiHidden="1" w:unhideWhenUsed="1"/>
-    <w:lsdException w:name="Note Level 7" w:semiHidden="1" w:unhideWhenUsed="1"/>
-    <w:lsdException w:name="Note Level 8" w:semiHidden="1" w:unhideWhenUsed="1"/>
-    <w:lsdException w:name="Note Level 9" w:semiHidden="1" w:unhideWhenUsed="1"/>
     <w:lsdException w:name="Placeholder Text" w:semiHidden="1"/>
     <w:lsdException w:name="No Spacing" w:uiPriority="1" w:qFormat="1"/>
     <w:lsdException w:name="Light Shading" w:uiPriority="60"/>
@@ -965,6 +1076,98 @@
       <w:ind w:left="720"/>
       <w:contextualSpacing/>
     </w:pPr>
+  </w:style>
+  <w:style w:type="character" w:styleId="CommentReference">
+    <w:name w:val="annotation reference"/>
+    <w:basedOn w:val="DefaultParagraphFont"/>
+    <w:uiPriority w:val="99"/>
+    <w:semiHidden/>
+    <w:unhideWhenUsed/>
+    <w:rsid w:val="00D41530"/>
+    <w:rPr>
+      <w:sz w:val="16"/>
+      <w:szCs w:val="16"/>
+    </w:rPr>
+  </w:style>
+  <w:style w:type="paragraph" w:styleId="CommentText">
+    <w:name w:val="annotation text"/>
+    <w:basedOn w:val="Normal"/>
+    <w:link w:val="CommentTextChar"/>
+    <w:uiPriority w:val="99"/>
+    <w:semiHidden/>
+    <w:unhideWhenUsed/>
+    <w:rsid w:val="00D41530"/>
+    <w:rPr>
+      <w:sz w:val="20"/>
+      <w:szCs w:val="20"/>
+    </w:rPr>
+  </w:style>
+  <w:style w:type="character" w:customStyle="1" w:styleId="CommentTextChar">
+    <w:name w:val="Comment Text Char"/>
+    <w:basedOn w:val="DefaultParagraphFont"/>
+    <w:link w:val="CommentText"/>
+    <w:uiPriority w:val="99"/>
+    <w:semiHidden/>
+    <w:rsid w:val="00D41530"/>
+    <w:rPr>
+      <w:sz w:val="20"/>
+      <w:szCs w:val="20"/>
+    </w:rPr>
+  </w:style>
+  <w:style w:type="paragraph" w:styleId="CommentSubject">
+    <w:name w:val="annotation subject"/>
+    <w:basedOn w:val="CommentText"/>
+    <w:next w:val="CommentText"/>
+    <w:link w:val="CommentSubjectChar"/>
+    <w:uiPriority w:val="99"/>
+    <w:semiHidden/>
+    <w:unhideWhenUsed/>
+    <w:rsid w:val="00D41530"/>
+    <w:rPr>
+      <w:b/>
+      <w:bCs/>
+    </w:rPr>
+  </w:style>
+  <w:style w:type="character" w:customStyle="1" w:styleId="CommentSubjectChar">
+    <w:name w:val="Comment Subject Char"/>
+    <w:basedOn w:val="CommentTextChar"/>
+    <w:link w:val="CommentSubject"/>
+    <w:uiPriority w:val="99"/>
+    <w:semiHidden/>
+    <w:rsid w:val="00D41530"/>
+    <w:rPr>
+      <w:b/>
+      <w:bCs/>
+      <w:sz w:val="20"/>
+      <w:szCs w:val="20"/>
+    </w:rPr>
+  </w:style>
+  <w:style w:type="paragraph" w:styleId="BalloonText">
+    <w:name w:val="Balloon Text"/>
+    <w:basedOn w:val="Normal"/>
+    <w:link w:val="BalloonTextChar"/>
+    <w:uiPriority w:val="99"/>
+    <w:semiHidden/>
+    <w:unhideWhenUsed/>
+    <w:rsid w:val="00D41530"/>
+    <w:rPr>
+      <w:rFonts w:ascii="Segoe UI" w:hAnsi="Segoe UI" w:cs="Segoe UI"/>
+      <w:sz w:val="18"/>
+      <w:szCs w:val="18"/>
+    </w:rPr>
+  </w:style>
+  <w:style w:type="character" w:customStyle="1" w:styleId="BalloonTextChar">
+    <w:name w:val="Balloon Text Char"/>
+    <w:basedOn w:val="DefaultParagraphFont"/>
+    <w:link w:val="BalloonText"/>
+    <w:uiPriority w:val="99"/>
+    <w:semiHidden/>
+    <w:rsid w:val="00D41530"/>
+    <w:rPr>
+      <w:rFonts w:ascii="Segoe UI" w:hAnsi="Segoe UI" w:cs="Segoe UI"/>
+      <w:sz w:val="18"/>
+      <w:szCs w:val="18"/>
+    </w:rPr>
   </w:style>
 </w:styles>
 </file>

</xml_diff>